<commit_message>
Deployed 68525cd with MkDocs version: 1.6.1
</commit_message>
<xml_diff>
--- a/download/entity.docx
+++ b/download/entity.docx
@@ -2,7 +2,7 @@
 <file path=word/document.xml><?xml version="1.0" encoding="utf-8"?>
 <w:document xmlns:w="http://schemas.openxmlformats.org/wordprocessingml/2006/main" xmlns:m="http://schemas.openxmlformats.org/officeDocument/2006/math" xmlns:r="http://schemas.openxmlformats.org/officeDocument/2006/relationships" xmlns:o="urn:schemas-microsoft-com:office:office" xmlns:v="urn:schemas-microsoft-com:vml" xmlns:w10="urn:schemas-microsoft-com:office:word" xmlns:a="http://schemas.openxmlformats.org/drawingml/2006/main" xmlns:pic="http://schemas.openxmlformats.org/drawingml/2006/picture" xmlns:wp="http://schemas.openxmlformats.org/drawingml/2006/wordprocessingDrawing">
   <w:body>
-    <w:bookmarkStart w:id="42" w:name="entity"/>
+    <w:bookmarkStart w:id="43" w:name="entity"/>
     <w:p>
       <w:pPr>
         <w:pStyle w:val="Overskrift1"/>
@@ -19,7 +19,164 @@
         <w:t xml:space="preserve">A legal (organisation) or natural person. Used in authentication.</w:t>
       </w:r>
     </w:p>
-    <w:bookmarkStart w:id="22" w:name="relevant-links"/>
+    <w:bookmarkStart w:id="20" w:name="business-id-types"/>
+    <w:p>
+      <w:pPr>
+        <w:pStyle w:val="Overskrift2"/>
+      </w:pPr>
+      <w:r>
+        <w:t xml:space="preserve">Business ID types</w:t>
+      </w:r>
+    </w:p>
+    <w:p>
+      <w:pPr>
+        <w:pStyle w:val="FirstParagraph"/>
+      </w:pPr>
+      <w:r>
+        <w:t xml:space="preserve">According to the type of entity, not all types of business ID can be used.</w:t>
+      </w:r>
+      <w:r>
+        <w:t xml:space="preserve"> </w:t>
+      </w:r>
+      <w:r>
+        <w:t xml:space="preserve">Here are the acceptable values for entities:</w:t>
+      </w:r>
+    </w:p>
+    <w:tbl>
+      <w:tblPr>
+        <w:tblStyle w:val="Table"/>
+        <w:tblW w:type="auto" w:w="0"/>
+        <w:tblLook w:firstRow="1" w:lastRow="0" w:firstColumn="0" w:lastColumn="0" w:noHBand="0" w:noVBand="0" w:val="0020"/>
+      </w:tblPr>
+      <w:tblGrid>
+        <w:gridCol w:w="3960"/>
+        <w:gridCol w:w="3960"/>
+      </w:tblGrid>
+      <w:tr>
+        <w:trPr>
+          <w:tblHeader w:val="on"/>
+        </w:trPr>
+        <w:tc>
+          <w:tcPr/>
+          <w:p>
+            <w:pPr>
+              <w:pStyle w:val="Compact"/>
+            </w:pPr>
+            <w:r>
+              <w:t xml:space="preserve">Type of entity</w:t>
+            </w:r>
+          </w:p>
+        </w:tc>
+        <w:tc>
+          <w:tcPr/>
+          <w:p>
+            <w:pPr>
+              <w:pStyle w:val="Compact"/>
+            </w:pPr>
+            <w:r>
+              <w:t xml:space="preserve">Acceptable types of business ID</w:t>
+            </w:r>
+          </w:p>
+        </w:tc>
+      </w:tr>
+      <w:tr>
+        <w:tc>
+          <w:tcPr/>
+          <w:p>
+            <w:pPr>
+              <w:pStyle w:val="Compact"/>
+            </w:pPr>
+            <w:r>
+              <w:t xml:space="preserve">Organisation</w:t>
+            </w:r>
+          </w:p>
+        </w:tc>
+        <w:tc>
+          <w:tcPr/>
+          <w:p>
+            <w:pPr>
+              <w:pStyle w:val="Compact"/>
+            </w:pPr>
+            <w:r>
+              <w:rPr>
+                <w:rStyle w:val="VerbatimChar"/>
+              </w:rPr>
+              <w:t xml:space="preserve">org</w:t>
+            </w:r>
+            <w:r>
+              <w:t xml:space="preserve"> </w:t>
+            </w:r>
+            <w:r>
+              <w:t xml:space="preserve">(</w:t>
+            </w:r>
+            <w:r>
+              <w:rPr>
+                <w:i/>
+                <w:iCs/>
+              </w:rPr>
+              <w:t xml:space="preserve">organisasjonsnummer</w:t>
+            </w:r>
+            <w:r>
+              <w:t xml:space="preserve">)</w:t>
+            </w:r>
+          </w:p>
+        </w:tc>
+      </w:tr>
+      <w:tr>
+        <w:tc>
+          <w:tcPr/>
+          <w:p>
+            <w:pPr>
+              <w:pStyle w:val="Compact"/>
+            </w:pPr>
+            <w:r>
+              <w:t xml:space="preserve">Person</w:t>
+            </w:r>
+          </w:p>
+        </w:tc>
+        <w:tc>
+          <w:tcPr/>
+          <w:p>
+            <w:pPr>
+              <w:pStyle w:val="Compact"/>
+            </w:pPr>
+            <w:r>
+              <w:rPr>
+                <w:rStyle w:val="VerbatimChar"/>
+              </w:rPr>
+              <w:t xml:space="preserve">pid</w:t>
+            </w:r>
+            <w:r>
+              <w:t xml:space="preserve"> </w:t>
+            </w:r>
+            <w:r>
+              <w:t xml:space="preserve">(</w:t>
+            </w:r>
+            <w:r>
+              <w:rPr>
+                <w:i/>
+                <w:iCs/>
+              </w:rPr>
+              <w:t xml:space="preserve">fødselsnummer</w:t>
+            </w:r>
+            <w:r>
+              <w:t xml:space="preserve">),</w:t>
+            </w:r>
+            <w:r>
+              <w:t xml:space="preserve"> </w:t>
+            </w:r>
+            <w:r>
+              <w:rPr>
+                <w:rStyle w:val="VerbatimChar"/>
+              </w:rPr>
+              <w:t xml:space="preserve">email</w:t>
+            </w:r>
+          </w:p>
+        </w:tc>
+      </w:tr>
+    </w:tbl>
+    <w:bookmarkEnd w:id="20"/>
+    <w:bookmarkStart w:id="23" w:name="relevant-links"/>
     <w:p>
       <w:pPr>
         <w:pStyle w:val="Overskrift2"/>
@@ -36,7 +193,7 @@
           <w:numId w:val="1001"/>
         </w:numPr>
       </w:pPr>
-      <w:hyperlink r:id="rId20">
+      <w:hyperlink r:id="rId21">
         <w:r>
           <w:rPr>
             <w:rStyle w:val="Hyperkobling"/>
@@ -53,7 +210,7 @@
           <w:numId w:val="1001"/>
         </w:numPr>
       </w:pPr>
-      <w:hyperlink r:id="rId21">
+      <w:hyperlink r:id="rId22">
         <w:r>
           <w:rPr>
             <w:rStyle w:val="Hyperkobling"/>
@@ -62,8 +219,8 @@
         </w:r>
       </w:hyperlink>
     </w:p>
-    <w:bookmarkEnd w:id="22"/>
-    <w:bookmarkStart w:id="23" w:name="fields"/>
+    <w:bookmarkEnd w:id="23"/>
+    <w:bookmarkStart w:id="24" w:name="fields"/>
     <w:p>
       <w:pPr>
         <w:pStyle w:val="Overskrift2"/>
@@ -80,10 +237,10 @@
         <w:tblLook w:firstRow="1" w:lastRow="0" w:firstColumn="0" w:lastColumn="0" w:noHBand="0" w:noVBand="0" w:val="0020"/>
       </w:tblPr>
       <w:tblGrid>
-        <w:gridCol w:w="3457"/>
-        <w:gridCol w:w="3135"/>
-        <w:gridCol w:w="884"/>
-        <w:gridCol w:w="442"/>
+        <w:gridCol w:w="3168"/>
+        <w:gridCol w:w="2873"/>
+        <w:gridCol w:w="1473"/>
+        <w:gridCol w:w="405"/>
       </w:tblGrid>
       <w:tr>
         <w:trPr>
@@ -231,7 +388,10 @@
               <w:t xml:space="preserve">text</w:t>
             </w:r>
             <w:r>
-              <w:t xml:space="preserve">Read only</w:t>
+              <w:t xml:space="preserve">Required</w:t>
+            </w:r>
+            <w:r>
+              <w:t xml:space="preserve">Non-updatable</w:t>
             </w:r>
           </w:p>
         </w:tc>
@@ -277,7 +437,10 @@
               <w:t xml:space="preserve">text</w:t>
             </w:r>
             <w:r>
-              <w:t xml:space="preserve">Read only</w:t>
+              <w:t xml:space="preserve">Required</w:t>
+            </w:r>
+            <w:r>
+              <w:t xml:space="preserve">Non-updatable</w:t>
             </w:r>
           </w:p>
         </w:tc>
@@ -323,7 +486,7 @@
               <w:t xml:space="preserve">text</w:t>
             </w:r>
             <w:r>
-              <w:t xml:space="preserve">Read only</w:t>
+              <w:t xml:space="preserve">Required</w:t>
             </w:r>
           </w:p>
         </w:tc>
@@ -369,6 +532,101 @@
               <w:t xml:space="preserve">text</w:t>
             </w:r>
             <w:r>
+              <w:t xml:space="preserve">Required</w:t>
+            </w:r>
+            <w:r>
+              <w:t xml:space="preserve">Non-updatable</w:t>
+            </w:r>
+          </w:p>
+        </w:tc>
+        <w:tc>
+          <w:tcPr/>
+          <w:p>
+            <w:pPr>
+              <w:pStyle w:val="Compact"/>
+            </w:pPr>
+          </w:p>
+        </w:tc>
+      </w:tr>
+      <w:tr>
+        <w:tc>
+          <w:tcPr/>
+          <w:p>
+            <w:pPr>
+              <w:pStyle w:val="Compact"/>
+            </w:pPr>
+            <w:r>
+              <w:t xml:space="preserve">recorded_at</w:t>
+            </w:r>
+          </w:p>
+        </w:tc>
+        <w:tc>
+          <w:tcPr/>
+          <w:p>
+            <w:pPr>
+              <w:pStyle w:val="Compact"/>
+            </w:pPr>
+            <w:r>
+              <w:t xml:space="preserve">When the resource was recorded (created or updated) in the system.</w:t>
+            </w:r>
+          </w:p>
+        </w:tc>
+        <w:tc>
+          <w:tcPr/>
+          <w:p>
+            <w:pPr>
+              <w:pStyle w:val="Compact"/>
+            </w:pPr>
+            <w:r>
+              <w:t xml:space="preserve">timestamp with time zone</w:t>
+            </w:r>
+            <w:r>
+              <w:t xml:space="preserve">Read only</w:t>
+            </w:r>
+          </w:p>
+        </w:tc>
+        <w:tc>
+          <w:tcPr/>
+          <w:p>
+            <w:pPr>
+              <w:pStyle w:val="Compact"/>
+            </w:pPr>
+          </w:p>
+        </w:tc>
+      </w:tr>
+      <w:tr>
+        <w:tc>
+          <w:tcPr/>
+          <w:p>
+            <w:pPr>
+              <w:pStyle w:val="Compact"/>
+            </w:pPr>
+            <w:r>
+              <w:t xml:space="preserve">recorded_by</w:t>
+            </w:r>
+          </w:p>
+        </w:tc>
+        <w:tc>
+          <w:tcPr/>
+          <w:p>
+            <w:pPr>
+              <w:pStyle w:val="Compact"/>
+            </w:pPr>
+            <w:r>
+              <w:t xml:space="preserve">The identity that recorded the resource.</w:t>
+            </w:r>
+          </w:p>
+        </w:tc>
+        <w:tc>
+          <w:tcPr/>
+          <w:p>
+            <w:pPr>
+              <w:pStyle w:val="Compact"/>
+            </w:pPr>
+            <w:r>
+              <w:t xml:space="preserve">bigint</w:t>
+            </w:r>
+            <w:r>
               <w:t xml:space="preserve">Read only</w:t>
             </w:r>
           </w:p>
@@ -383,8 +641,8 @@
         </w:tc>
       </w:tr>
     </w:tbl>
-    <w:bookmarkEnd w:id="23"/>
-    <w:bookmarkStart w:id="24" w:name="validation-rules"/>
+    <w:bookmarkEnd w:id="24"/>
+    <w:bookmarkStart w:id="25" w:name="validation-rules"/>
     <w:p>
       <w:pPr>
         <w:pStyle w:val="Overskrift2"/>
@@ -401,8 +659,8 @@
         <w:t xml:space="preserve">No validation rules.</w:t>
       </w:r>
     </w:p>
-    <w:bookmarkEnd w:id="24"/>
-    <w:bookmarkStart w:id="25" w:name="notifications"/>
+    <w:bookmarkEnd w:id="25"/>
+    <w:bookmarkStart w:id="26" w:name="notifications"/>
     <w:p>
       <w:pPr>
         <w:pStyle w:val="Overskrift2"/>
@@ -419,8 +677,8 @@
         <w:t xml:space="preserve">No notifications.</w:t>
       </w:r>
     </w:p>
-    <w:bookmarkEnd w:id="25"/>
-    <w:bookmarkStart w:id="41" w:name="authorization"/>
+    <w:bookmarkEnd w:id="26"/>
+    <w:bookmarkStart w:id="42" w:name="authorization"/>
     <w:p>
       <w:pPr>
         <w:pStyle w:val="Overskrift2"/>
@@ -429,7 +687,7 @@
         <w:t xml:space="preserve">Authorization</w:t>
       </w:r>
     </w:p>
-    <w:bookmarkStart w:id="38" w:name="resource-level-authorization"/>
+    <w:bookmarkStart w:id="39" w:name="resource-level-authorization"/>
     <w:p>
       <w:pPr>
         <w:pStyle w:val="Overskrift3"/>
@@ -448,7 +706,7 @@
       <w:r>
         <w:t xml:space="preserve"> </w:t>
       </w:r>
-      <w:hyperlink r:id="rId26">
+      <w:hyperlink r:id="rId27">
         <w:r>
           <w:rPr>
             <w:rStyle w:val="Hyperkobling"/>
@@ -482,7 +740,7 @@
         <w:t xml:space="preserve">.</w:t>
       </w:r>
     </w:p>
-    <w:bookmarkStart w:id="27" w:name="anonymous"/>
+    <w:bookmarkStart w:id="28" w:name="anonymous"/>
     <w:p>
       <w:pPr>
         <w:pStyle w:val="Overskrift4"/>
@@ -499,8 +757,8 @@
         <w:t xml:space="preserve">No policies.</w:t>
       </w:r>
     </w:p>
-    <w:bookmarkEnd w:id="27"/>
-    <w:bookmarkStart w:id="28" w:name="entity-1"/>
+    <w:bookmarkEnd w:id="28"/>
+    <w:bookmarkStart w:id="29" w:name="entity-1"/>
     <w:p>
       <w:pPr>
         <w:pStyle w:val="Overskrift4"/>
@@ -594,8 +852,8 @@
         </w:tc>
       </w:tr>
     </w:tbl>
-    <w:bookmarkEnd w:id="28"/>
-    <w:bookmarkStart w:id="29" w:name="common"/>
+    <w:bookmarkEnd w:id="29"/>
+    <w:bookmarkStart w:id="30" w:name="common"/>
     <w:p>
       <w:pPr>
         <w:pStyle w:val="Overskrift4"/>
@@ -760,8 +1018,8 @@
         </w:tc>
       </w:tr>
     </w:tbl>
-    <w:bookmarkEnd w:id="29"/>
-    <w:bookmarkStart w:id="30" w:name="balance-responsible-party"/>
+    <w:bookmarkEnd w:id="30"/>
+    <w:bookmarkStart w:id="31" w:name="balance-responsible-party"/>
     <w:p>
       <w:pPr>
         <w:pStyle w:val="Overskrift4"/>
@@ -778,8 +1036,8 @@
         <w:t xml:space="preserve">No policies.</w:t>
       </w:r>
     </w:p>
-    <w:bookmarkEnd w:id="30"/>
-    <w:bookmarkStart w:id="31" w:name="end-user"/>
+    <w:bookmarkEnd w:id="31"/>
+    <w:bookmarkStart w:id="32" w:name="end-user"/>
     <w:p>
       <w:pPr>
         <w:pStyle w:val="Overskrift4"/>
@@ -796,8 +1054,8 @@
         <w:t xml:space="preserve">No policies.</w:t>
       </w:r>
     </w:p>
-    <w:bookmarkEnd w:id="31"/>
-    <w:bookmarkStart w:id="32" w:name="energy-supplier"/>
+    <w:bookmarkEnd w:id="32"/>
+    <w:bookmarkStart w:id="33" w:name="energy-supplier"/>
     <w:p>
       <w:pPr>
         <w:pStyle w:val="Overskrift4"/>
@@ -814,8 +1072,8 @@
         <w:t xml:space="preserve">No policies.</w:t>
       </w:r>
     </w:p>
-    <w:bookmarkEnd w:id="32"/>
-    <w:bookmarkStart w:id="33" w:name="flexibility-information-system-operator"/>
+    <w:bookmarkEnd w:id="33"/>
+    <w:bookmarkStart w:id="34" w:name="flexibility-information-system-operator"/>
     <w:p>
       <w:pPr>
         <w:pStyle w:val="Overskrift4"/>
@@ -892,7 +1150,7 @@
               <w:pStyle w:val="Compact"/>
             </w:pPr>
             <w:r>
-              <w:t xml:space="preserve">Read all ENT</w:t>
+              <w:t xml:space="preserve">Read, create and update all entities.</w:t>
             </w:r>
           </w:p>
         </w:tc>
@@ -909,8 +1167,8 @@
         </w:tc>
       </w:tr>
     </w:tbl>
-    <w:bookmarkEnd w:id="33"/>
-    <w:bookmarkStart w:id="34" w:name="market-operator"/>
+    <w:bookmarkEnd w:id="34"/>
+    <w:bookmarkStart w:id="35" w:name="market-operator"/>
     <w:p>
       <w:pPr>
         <w:pStyle w:val="Overskrift4"/>
@@ -927,8 +1185,8 @@
         <w:t xml:space="preserve">No policies.</w:t>
       </w:r>
     </w:p>
-    <w:bookmarkEnd w:id="34"/>
-    <w:bookmarkStart w:id="35" w:name="system-operator"/>
+    <w:bookmarkEnd w:id="35"/>
+    <w:bookmarkStart w:id="36" w:name="system-operator"/>
     <w:p>
       <w:pPr>
         <w:pStyle w:val="Overskrift4"/>
@@ -945,8 +1203,8 @@
         <w:t xml:space="preserve">No policies.</w:t>
       </w:r>
     </w:p>
-    <w:bookmarkEnd w:id="35"/>
-    <w:bookmarkStart w:id="36" w:name="service-provider"/>
+    <w:bookmarkEnd w:id="36"/>
+    <w:bookmarkStart w:id="37" w:name="service-provider"/>
     <w:p>
       <w:pPr>
         <w:pStyle w:val="Overskrift4"/>
@@ -963,8 +1221,8 @@
         <w:t xml:space="preserve">No policies.</w:t>
       </w:r>
     </w:p>
-    <w:bookmarkEnd w:id="36"/>
-    <w:bookmarkStart w:id="37" w:name="third-party"/>
+    <w:bookmarkEnd w:id="37"/>
+    <w:bookmarkStart w:id="38" w:name="third-party"/>
     <w:p>
       <w:pPr>
         <w:pStyle w:val="Overskrift4"/>
@@ -981,9 +1239,9 @@
         <w:t xml:space="preserve">No policies.</w:t>
       </w:r>
     </w:p>
-    <w:bookmarkEnd w:id="37"/>
     <w:bookmarkEnd w:id="38"/>
-    <w:bookmarkStart w:id="40" w:name="field-level-authorization"/>
+    <w:bookmarkEnd w:id="39"/>
+    <w:bookmarkStart w:id="41" w:name="field-level-authorization"/>
     <w:p>
       <w:pPr>
         <w:pStyle w:val="Overskrift3"/>
@@ -1002,7 +1260,7 @@
       <w:r>
         <w:t xml:space="preserve"> </w:t>
       </w:r>
-      <w:hyperlink r:id="rId39">
+      <w:hyperlink r:id="rId40">
         <w:r>
           <w:rPr>
             <w:rStyle w:val="Hyperkobling"/>
@@ -1313,7 +1571,7 @@
               <w:pStyle w:val="Compact"/>
             </w:pPr>
             <w:r>
-              <w:t xml:space="preserve">R</w:t>
+              <w:t xml:space="preserve">RCU</w:t>
             </w:r>
           </w:p>
         </w:tc>
@@ -1422,7 +1680,7 @@
               <w:pStyle w:val="Compact"/>
             </w:pPr>
             <w:r>
-              <w:t xml:space="preserve">R</w:t>
+              <w:t xml:space="preserve">RC</w:t>
             </w:r>
           </w:p>
         </w:tc>
@@ -1531,7 +1789,7 @@
               <w:pStyle w:val="Compact"/>
             </w:pPr>
             <w:r>
-              <w:t xml:space="preserve">R</w:t>
+              <w:t xml:space="preserve">RC</w:t>
             </w:r>
           </w:p>
         </w:tc>
@@ -1640,6 +1898,224 @@
               <w:pStyle w:val="Compact"/>
             </w:pPr>
             <w:r>
+              <w:t xml:space="preserve">RC</w:t>
+            </w:r>
+          </w:p>
+        </w:tc>
+        <w:tc>
+          <w:tcPr/>
+          <w:p>
+            <w:pPr>
+              <w:pStyle w:val="Compact"/>
+            </w:pPr>
+            <w:r>
+              <w:t xml:space="preserve">R</w:t>
+            </w:r>
+          </w:p>
+        </w:tc>
+        <w:tc>
+          <w:tcPr/>
+          <w:p>
+            <w:pPr>
+              <w:pStyle w:val="Compact"/>
+            </w:pPr>
+            <w:r>
+              <w:t xml:space="preserve">R</w:t>
+            </w:r>
+          </w:p>
+        </w:tc>
+        <w:tc>
+          <w:tcPr/>
+          <w:p>
+            <w:pPr>
+              <w:pStyle w:val="Compact"/>
+            </w:pPr>
+            <w:r>
+              <w:t xml:space="preserve">R</w:t>
+            </w:r>
+          </w:p>
+        </w:tc>
+        <w:tc>
+          <w:tcPr/>
+          <w:p>
+            <w:pPr>
+              <w:pStyle w:val="Compact"/>
+            </w:pPr>
+            <w:r>
+              <w:t xml:space="preserve">R</w:t>
+            </w:r>
+          </w:p>
+        </w:tc>
+      </w:tr>
+      <w:tr>
+        <w:tc>
+          <w:tcPr/>
+          <w:p>
+            <w:pPr>
+              <w:pStyle w:val="Compact"/>
+            </w:pPr>
+            <w:r>
+              <w:t xml:space="preserve">recorded_at</w:t>
+            </w:r>
+          </w:p>
+        </w:tc>
+        <w:tc>
+          <w:tcPr/>
+          <w:p>
+            <w:pPr>
+              <w:pStyle w:val="Compact"/>
+            </w:pPr>
+          </w:p>
+        </w:tc>
+        <w:tc>
+          <w:tcPr/>
+          <w:p>
+            <w:pPr>
+              <w:pStyle w:val="Compact"/>
+            </w:pPr>
+            <w:r>
+              <w:t xml:space="preserve">R</w:t>
+            </w:r>
+          </w:p>
+        </w:tc>
+        <w:tc>
+          <w:tcPr/>
+          <w:p>
+            <w:pPr>
+              <w:pStyle w:val="Compact"/>
+            </w:pPr>
+            <w:r>
+              <w:t xml:space="preserve">R</w:t>
+            </w:r>
+          </w:p>
+        </w:tc>
+        <w:tc>
+          <w:tcPr/>
+          <w:p>
+            <w:pPr>
+              <w:pStyle w:val="Compact"/>
+            </w:pPr>
+            <w:r>
+              <w:t xml:space="preserve">R</w:t>
+            </w:r>
+          </w:p>
+        </w:tc>
+        <w:tc>
+          <w:tcPr/>
+          <w:p>
+            <w:pPr>
+              <w:pStyle w:val="Compact"/>
+            </w:pPr>
+            <w:r>
+              <w:t xml:space="preserve">R</w:t>
+            </w:r>
+          </w:p>
+        </w:tc>
+        <w:tc>
+          <w:tcPr/>
+          <w:p>
+            <w:pPr>
+              <w:pStyle w:val="Compact"/>
+            </w:pPr>
+            <w:r>
+              <w:t xml:space="preserve">R</w:t>
+            </w:r>
+          </w:p>
+        </w:tc>
+        <w:tc>
+          <w:tcPr/>
+          <w:p>
+            <w:pPr>
+              <w:pStyle w:val="Compact"/>
+            </w:pPr>
+            <w:r>
+              <w:t xml:space="preserve">R</w:t>
+            </w:r>
+          </w:p>
+        </w:tc>
+        <w:tc>
+          <w:tcPr/>
+          <w:p>
+            <w:pPr>
+              <w:pStyle w:val="Compact"/>
+            </w:pPr>
+            <w:r>
+              <w:t xml:space="preserve">R</w:t>
+            </w:r>
+          </w:p>
+        </w:tc>
+        <w:tc>
+          <w:tcPr/>
+          <w:p>
+            <w:pPr>
+              <w:pStyle w:val="Compact"/>
+            </w:pPr>
+            <w:r>
+              <w:t xml:space="preserve">R</w:t>
+            </w:r>
+          </w:p>
+        </w:tc>
+      </w:tr>
+      <w:tr>
+        <w:tc>
+          <w:tcPr/>
+          <w:p>
+            <w:pPr>
+              <w:pStyle w:val="Compact"/>
+            </w:pPr>
+            <w:r>
+              <w:t xml:space="preserve">recorded_by</w:t>
+            </w:r>
+          </w:p>
+        </w:tc>
+        <w:tc>
+          <w:tcPr/>
+          <w:p>
+            <w:pPr>
+              <w:pStyle w:val="Compact"/>
+            </w:pPr>
+          </w:p>
+        </w:tc>
+        <w:tc>
+          <w:tcPr/>
+          <w:p>
+            <w:pPr>
+              <w:pStyle w:val="Compact"/>
+            </w:pPr>
+            <w:r>
+              <w:t xml:space="preserve">R</w:t>
+            </w:r>
+          </w:p>
+        </w:tc>
+        <w:tc>
+          <w:tcPr/>
+          <w:p>
+            <w:pPr>
+              <w:pStyle w:val="Compact"/>
+            </w:pPr>
+            <w:r>
+              <w:t xml:space="preserve">R</w:t>
+            </w:r>
+          </w:p>
+        </w:tc>
+        <w:tc>
+          <w:tcPr/>
+          <w:p>
+            <w:pPr>
+              <w:pStyle w:val="Compact"/>
+            </w:pPr>
+            <w:r>
+              <w:t xml:space="preserve">R</w:t>
+            </w:r>
+          </w:p>
+        </w:tc>
+        <w:tc>
+          <w:tcPr/>
+          <w:p>
+            <w:pPr>
+              <w:pStyle w:val="Compact"/>
+            </w:pPr>
+            <w:r>
               <w:t xml:space="preserve">R</w:t>
             </w:r>
           </w:p>
@@ -1690,11 +2166,11 @@
         </w:tc>
       </w:tr>
     </w:tbl>
-    <w:bookmarkEnd w:id="40"/>
     <w:bookmarkEnd w:id="41"/>
     <w:bookmarkEnd w:id="42"/>
+    <w:bookmarkEnd w:id="43"/>
     <w:sectPr>
-      <w:headerReference r:id="rId9" w:type="default"/>
+      <w:headerReference r:id="rId11" w:type="default"/>
       <w:pgSz w:h="11906" w:orient="landscape" w:w="16838"/>
       <w:pgMar w:bottom="1417" w:footer="708" w:gutter="0" w:header="708" w:left="1417" w:right="1417" w:top="1417"/>
       <w:cols w:space="708"/>

</xml_diff>

<commit_message>
Deployed 148504d with MkDocs version: 1.6.1
</commit_message>
<xml_diff>
--- a/download/entity.docx
+++ b/download/entity.docx
@@ -1248,14 +1248,92 @@
         <w:t xml:space="preserve">Organisation</w:t>
       </w:r>
     </w:p>
-    <w:p>
-      <w:pPr>
-        <w:pStyle w:val="FirstParagraph"/>
-      </w:pPr>
-      <w:r>
-        <w:t xml:space="preserve">No policies.</w:t>
-      </w:r>
-    </w:p>
+    <w:tbl>
+      <w:tblPr>
+        <w:tblStyle w:val="Table"/>
+        <w:tblW w:type="pct" w:w="5000"/>
+        <w:tblLayout w:type="fixed"/>
+        <w:tblLook w:firstRow="1" w:lastRow="0" w:firstColumn="0" w:lastColumn="0" w:noHBand="0" w:noVBand="0" w:val="0020"/>
+      </w:tblPr>
+      <w:tblGrid>
+        <w:gridCol w:w="1092"/>
+        <w:gridCol w:w="6099"/>
+        <w:gridCol w:w="728"/>
+      </w:tblGrid>
+      <w:tr>
+        <w:trPr>
+          <w:tblHeader w:val="on"/>
+        </w:trPr>
+        <w:tc>
+          <w:tcPr/>
+          <w:p>
+            <w:pPr>
+              <w:pStyle w:val="Compact"/>
+            </w:pPr>
+            <w:r>
+              <w:t xml:space="preserve">Policy key</w:t>
+            </w:r>
+          </w:p>
+        </w:tc>
+        <w:tc>
+          <w:tcPr/>
+          <w:p>
+            <w:pPr>
+              <w:pStyle w:val="Compact"/>
+            </w:pPr>
+            <w:r>
+              <w:t xml:space="preserve">Policy</w:t>
+            </w:r>
+          </w:p>
+        </w:tc>
+        <w:tc>
+          <w:tcPr/>
+          <w:p>
+            <w:pPr>
+              <w:pStyle w:val="Compact"/>
+            </w:pPr>
+            <w:r>
+              <w:t xml:space="preserve">Status</w:t>
+            </w:r>
+          </w:p>
+        </w:tc>
+      </w:tr>
+      <w:tr>
+        <w:tc>
+          <w:tcPr/>
+          <w:p>
+            <w:pPr>
+              <w:pStyle w:val="Compact"/>
+            </w:pPr>
+            <w:r>
+              <w:t xml:space="preserve">ENT-ORG001</w:t>
+            </w:r>
+          </w:p>
+        </w:tc>
+        <w:tc>
+          <w:tcPr/>
+          <w:p>
+            <w:pPr>
+              <w:pStyle w:val="Compact"/>
+            </w:pPr>
+            <w:r>
+              <w:t xml:space="preserve">Read all entities belonging to parties owned by the organisation.</w:t>
+            </w:r>
+          </w:p>
+        </w:tc>
+        <w:tc>
+          <w:tcPr/>
+          <w:p>
+            <w:pPr>
+              <w:pStyle w:val="Compact"/>
+            </w:pPr>
+            <w:r>
+              <w:t xml:space="preserve">DONE</w:t>
+            </w:r>
+          </w:p>
+        </w:tc>
+      </w:tr>
+    </w:tbl>
     <w:bookmarkEnd w:id="38"/>
     <w:bookmarkStart w:id="39" w:name="system-operator"/>
     <w:p>

</xml_diff>

<commit_message>
Deployed 7f4aea9 with MkDocs version: 1.6.1
</commit_message>
<xml_diff>
--- a/download/entity.docx
+++ b/download/entity.docx
@@ -1256,9 +1256,9 @@
         <w:tblLook w:firstRow="1" w:lastRow="0" w:firstColumn="0" w:lastColumn="0" w:noHBand="0" w:noVBand="0" w:val="0020"/>
       </w:tblPr>
       <w:tblGrid>
-        <w:gridCol w:w="1092"/>
-        <w:gridCol w:w="6099"/>
-        <w:gridCol w:w="728"/>
+        <w:gridCol w:w="597"/>
+        <w:gridCol w:w="6923"/>
+        <w:gridCol w:w="398"/>
       </w:tblGrid>
       <w:tr>
         <w:trPr>
@@ -1318,6 +1318,53 @@
             </w:pPr>
             <w:r>
               <w:t xml:space="preserve">Read all entities belonging to parties owned by the organisation.</w:t>
+            </w:r>
+          </w:p>
+        </w:tc>
+        <w:tc>
+          <w:tcPr/>
+          <w:p>
+            <w:pPr>
+              <w:pStyle w:val="Compact"/>
+            </w:pPr>
+            <w:r>
+              <w:t xml:space="preserve">DONE</w:t>
+            </w:r>
+          </w:p>
+        </w:tc>
+      </w:tr>
+      <w:tr>
+        <w:tc>
+          <w:tcPr/>
+          <w:p>
+            <w:pPr>
+              <w:pStyle w:val="Compact"/>
+            </w:pPr>
+            <w:r>
+              <w:t xml:space="preserve">ENT-ORG002</w:t>
+            </w:r>
+          </w:p>
+        </w:tc>
+        <w:tc>
+          <w:tcPr/>
+          <w:p>
+            <w:pPr>
+              <w:pStyle w:val="Compact"/>
+            </w:pPr>
+            <w:r>
+              <w:t xml:space="preserve">Read all entities with business id type</w:t>
+            </w:r>
+            <w:r>
+              <w:t xml:space="preserve"> </w:t>
+            </w:r>
+            <w:r>
+              <w:rPr>
+                <w:rStyle w:val="VerbatimChar"/>
+              </w:rPr>
+              <w:t xml:space="preserve">email</w:t>
+            </w:r>
+            <w:r>
+              <w:t xml:space="preserve">. Temporary policy for test environments with email based entities for professional users.</w:t>
             </w:r>
           </w:p>
         </w:tc>
@@ -2409,7 +2456,7 @@
     <w:bookmarkEnd w:id="45"/>
     <w:bookmarkEnd w:id="46"/>
     <w:sectPr>
-      <w:headerReference r:id="rId11" w:type="default"/>
+      <w:headerReference r:id="rId9" w:type="default"/>
       <w:pgSz w:h="11906" w:orient="landscape" w:w="16838"/>
       <w:pgMar w:bottom="1417" w:footer="708" w:gutter="0" w:header="708" w:left="1417" w:right="1417" w:top="1417"/>
       <w:cols w:space="708"/>

</xml_diff>